<commit_message>
Added PR to report
</commit_message>
<xml_diff>
--- a/ai_14/lukian_mykhalchyshyn/epic 7/epic_7_pactice_work_report_lukian_mykhalchyshyn.docx
+++ b/ai_14/lukian_mykhalchyshyn/epic 7/epic_7_pactice_work_report_lukian_mykhalchyshyn.docx
@@ -1271,6 +1271,7 @@
       <w:r>
         <w:rPr>
           <w:rFonts w:ascii="Times New Roman" w:eastAsia="Times New Roman" w:hAnsi="Times New Roman" w:cs="Times New Roman"/>
+          <w:noProof/>
           <w:color w:val="000000"/>
           <w:kern w:val="0"/>
           <w:sz w:val="24"/>
@@ -1442,6 +1443,7 @@
       <w:r>
         <w:rPr>
           <w:rFonts w:ascii="Times New Roman" w:eastAsia="Times New Roman" w:hAnsi="Times New Roman" w:cs="Times New Roman"/>
+          <w:noProof/>
           <w:color w:val="000000"/>
           <w:kern w:val="0"/>
           <w:sz w:val="24"/>
@@ -1546,9 +1548,31 @@
           <w:lang w:eastAsia="uk-UA"/>
           <w14:ligatures w14:val="none"/>
         </w:rPr>
-        <w:t>4</w:t>
-      </w:r>
-      <w:r>
+        <w:t xml:space="preserve">4: </w:t>
+      </w:r>
+      <w:r>
+        <w:rPr>
+          <w:rFonts w:ascii="Times New Roman" w:hAnsi="Times New Roman" w:cs="Times New Roman"/>
+          <w:color w:val="000000"/>
+          <w:u w:val="single"/>
+          <w:lang w:val="en-US"/>
+        </w:rPr>
+        <w:t xml:space="preserve">VNS Practice Work Task </w:t>
+      </w:r>
+      <w:r>
+        <w:rPr>
+          <w:rFonts w:ascii="Times New Roman" w:hAnsi="Times New Roman" w:cs="Times New Roman"/>
+          <w:color w:val="000000"/>
+          <w:u w:val="single"/>
+        </w:rPr>
+        <w:t>3</w:t>
+      </w:r>
+    </w:p>
+    <w:p>
+      <w:pPr>
+        <w:pStyle w:val="a6"/>
+        <w:spacing w:after="0" w:line="240" w:lineRule="auto"/>
+        <w:textAlignment w:val="baseline"/>
         <w:rPr>
           <w:rFonts w:ascii="Times New Roman" w:eastAsia="Times New Roman" w:hAnsi="Times New Roman" w:cs="Times New Roman"/>
           <w:color w:val="000000"/>
@@ -1559,25 +1583,7 @@
           <w:lang w:eastAsia="uk-UA"/>
           <w14:ligatures w14:val="none"/>
         </w:rPr>
-        <w:t xml:space="preserve">: </w:t>
-      </w:r>
-      <w:r>
-        <w:rPr>
-          <w:rFonts w:ascii="Times New Roman" w:hAnsi="Times New Roman" w:cs="Times New Roman"/>
-          <w:color w:val="000000"/>
-          <w:u w:val="single"/>
-          <w:lang w:val="en-US"/>
-        </w:rPr>
-        <w:t xml:space="preserve">VNS Practice Work Task </w:t>
-      </w:r>
-      <w:r>
-        <w:rPr>
-          <w:rFonts w:ascii="Times New Roman" w:hAnsi="Times New Roman" w:cs="Times New Roman"/>
-          <w:color w:val="000000"/>
-          <w:u w:val="single"/>
-        </w:rPr>
-        <w:t>3</w:t>
-      </w:r>
+      </w:pPr>
     </w:p>
     <w:p>
       <w:pPr>
@@ -1590,30 +1596,14 @@
           <w:kern w:val="0"/>
           <w:sz w:val="24"/>
           <w:szCs w:val="24"/>
-          <w:u w:val="single"/>
-          <w:lang w:eastAsia="uk-UA"/>
-          <w14:ligatures w14:val="none"/>
-        </w:rPr>
-      </w:pPr>
-    </w:p>
-    <w:p>
-      <w:pPr>
-        <w:pStyle w:val="a6"/>
-        <w:spacing w:after="0" w:line="240" w:lineRule="auto"/>
-        <w:textAlignment w:val="baseline"/>
+          <w:lang w:eastAsia="uk-UA"/>
+          <w14:ligatures w14:val="none"/>
+        </w:rPr>
+      </w:pPr>
+      <w:r>
         <w:rPr>
           <w:rFonts w:ascii="Times New Roman" w:eastAsia="Times New Roman" w:hAnsi="Times New Roman" w:cs="Times New Roman"/>
-          <w:color w:val="000000"/>
-          <w:kern w:val="0"/>
-          <w:sz w:val="24"/>
-          <w:szCs w:val="24"/>
-          <w:lang w:eastAsia="uk-UA"/>
-          <w14:ligatures w14:val="none"/>
-        </w:rPr>
-      </w:pPr>
-      <w:r>
-        <w:rPr>
-          <w:rFonts w:ascii="Times New Roman" w:eastAsia="Times New Roman" w:hAnsi="Times New Roman" w:cs="Times New Roman"/>
+          <w:noProof/>
           <w:color w:val="000000"/>
           <w:kern w:val="0"/>
           <w:sz w:val="24"/>
@@ -1718,9 +1708,31 @@
           <w:lang w:eastAsia="uk-UA"/>
           <w14:ligatures w14:val="none"/>
         </w:rPr>
-        <w:t>5</w:t>
-      </w:r>
-      <w:r>
+        <w:t xml:space="preserve">5: </w:t>
+      </w:r>
+      <w:r>
+        <w:rPr>
+          <w:rFonts w:ascii="Times New Roman" w:hAnsi="Times New Roman" w:cs="Times New Roman"/>
+          <w:color w:val="000000"/>
+          <w:u w:val="single"/>
+          <w:lang w:val="en-US"/>
+        </w:rPr>
+        <w:t xml:space="preserve">VNS Practice Work Task </w:t>
+      </w:r>
+      <w:r>
+        <w:rPr>
+          <w:rFonts w:ascii="Times New Roman" w:hAnsi="Times New Roman" w:cs="Times New Roman"/>
+          <w:color w:val="000000"/>
+          <w:u w:val="single"/>
+        </w:rPr>
+        <w:t>4</w:t>
+      </w:r>
+    </w:p>
+    <w:p>
+      <w:pPr>
+        <w:pStyle w:val="a6"/>
+        <w:spacing w:after="0" w:line="240" w:lineRule="auto"/>
+        <w:textAlignment w:val="baseline"/>
         <w:rPr>
           <w:rFonts w:ascii="Times New Roman" w:eastAsia="Times New Roman" w:hAnsi="Times New Roman" w:cs="Times New Roman"/>
           <w:color w:val="000000"/>
@@ -1731,25 +1743,7 @@
           <w:lang w:eastAsia="uk-UA"/>
           <w14:ligatures w14:val="none"/>
         </w:rPr>
-        <w:t xml:space="preserve">: </w:t>
-      </w:r>
-      <w:r>
-        <w:rPr>
-          <w:rFonts w:ascii="Times New Roman" w:hAnsi="Times New Roman" w:cs="Times New Roman"/>
-          <w:color w:val="000000"/>
-          <w:u w:val="single"/>
-          <w:lang w:val="en-US"/>
-        </w:rPr>
-        <w:t xml:space="preserve">VNS Practice Work Task </w:t>
-      </w:r>
-      <w:r>
-        <w:rPr>
-          <w:rFonts w:ascii="Times New Roman" w:hAnsi="Times New Roman" w:cs="Times New Roman"/>
-          <w:color w:val="000000"/>
-          <w:u w:val="single"/>
-        </w:rPr>
-        <w:t>4</w:t>
-      </w:r>
+      </w:pPr>
     </w:p>
     <w:p>
       <w:pPr>
@@ -1762,30 +1756,14 @@
           <w:kern w:val="0"/>
           <w:sz w:val="24"/>
           <w:szCs w:val="24"/>
-          <w:u w:val="single"/>
-          <w:lang w:eastAsia="uk-UA"/>
-          <w14:ligatures w14:val="none"/>
-        </w:rPr>
-      </w:pPr>
-    </w:p>
-    <w:p>
-      <w:pPr>
-        <w:pStyle w:val="a6"/>
-        <w:spacing w:after="0" w:line="240" w:lineRule="auto"/>
-        <w:textAlignment w:val="baseline"/>
+          <w:lang w:eastAsia="uk-UA"/>
+          <w14:ligatures w14:val="none"/>
+        </w:rPr>
+      </w:pPr>
+      <w:r>
         <w:rPr>
           <w:rFonts w:ascii="Times New Roman" w:eastAsia="Times New Roman" w:hAnsi="Times New Roman" w:cs="Times New Roman"/>
-          <w:color w:val="000000"/>
-          <w:kern w:val="0"/>
-          <w:sz w:val="24"/>
-          <w:szCs w:val="24"/>
-          <w:lang w:eastAsia="uk-UA"/>
-          <w14:ligatures w14:val="none"/>
-        </w:rPr>
-      </w:pPr>
-      <w:r>
-        <w:rPr>
-          <w:rFonts w:ascii="Times New Roman" w:eastAsia="Times New Roman" w:hAnsi="Times New Roman" w:cs="Times New Roman"/>
+          <w:noProof/>
           <w:color w:val="000000"/>
           <w:kern w:val="0"/>
           <w:sz w:val="24"/>
@@ -2020,6 +1998,7 @@
       <w:r>
         <w:rPr>
           <w:rFonts w:ascii="Times New Roman" w:eastAsia="Times New Roman" w:hAnsi="Times New Roman" w:cs="Times New Roman"/>
+          <w:noProof/>
           <w:color w:val="000000"/>
           <w:kern w:val="0"/>
           <w:sz w:val="24"/>
@@ -2147,6 +2126,9 @@
         <w:jc w:val="center"/>
       </w:pPr>
       <w:r>
+        <w:rPr>
+          <w:noProof/>
+        </w:rPr>
         <w:drawing>
           <wp:inline distT="0" distB="0" distL="0" distR="0" wp14:anchorId="2D7D36C4" wp14:editId="5B3BABD6">
             <wp:extent cx="2429662" cy="3832860"/>
@@ -2308,6 +2290,7 @@
       <w:r>
         <w:rPr>
           <w:rFonts w:ascii="Times New Roman" w:eastAsia="Times New Roman" w:hAnsi="Times New Roman" w:cs="Times New Roman"/>
+          <w:noProof/>
           <w:color w:val="000000"/>
           <w:kern w:val="0"/>
           <w:sz w:val="24"/>
@@ -2571,6 +2554,7 @@
       <w:r>
         <w:rPr>
           <w:rFonts w:ascii="Times New Roman" w:eastAsia="Times New Roman" w:hAnsi="Times New Roman" w:cs="Times New Roman"/>
+          <w:noProof/>
           <w:color w:val="000000"/>
           <w:kern w:val="0"/>
           <w:sz w:val="24"/>
@@ -4304,22 +4288,8 @@
           <w:lang w:eastAsia="uk-UA"/>
           <w14:ligatures w14:val="none"/>
         </w:rPr>
-        <w:t xml:space="preserve">, </w:t>
-      </w:r>
-      <w:proofErr w:type="spellStart"/>
-      <w:r>
-        <w:rPr>
-          <w:rFonts w:ascii="Consolas" w:eastAsia="Times New Roman" w:hAnsi="Consolas" w:cs="Times New Roman"/>
-          <w:color w:val="6A9955"/>
-          <w:kern w:val="0"/>
-          <w:sz w:val="21"/>
-          <w:szCs w:val="21"/>
-          <w:lang w:eastAsia="uk-UA"/>
-          <w14:ligatures w14:val="none"/>
-        </w:rPr>
-        <w:t>sin</w:t>
-      </w:r>
-      <w:proofErr w:type="spellEnd"/>
+        <w:t>, sin</w:t>
+      </w:r>
     </w:p>
     <w:p>
       <w:pPr>
@@ -8061,22 +8031,8 @@
           <w:lang w:eastAsia="uk-UA"/>
           <w14:ligatures w14:val="none"/>
         </w:rPr>
-        <w:t xml:space="preserve">, </w:t>
-      </w:r>
-      <w:proofErr w:type="spellStart"/>
-      <w:r>
-        <w:rPr>
-          <w:rFonts w:ascii="Consolas" w:eastAsia="Times New Roman" w:hAnsi="Consolas" w:cs="Times New Roman"/>
-          <w:color w:val="6A9955"/>
-          <w:kern w:val="0"/>
-          <w:sz w:val="21"/>
-          <w:szCs w:val="21"/>
-          <w:lang w:eastAsia="uk-UA"/>
-          <w14:ligatures w14:val="none"/>
-        </w:rPr>
-        <w:t>pow</w:t>
-      </w:r>
-      <w:proofErr w:type="spellEnd"/>
+        <w:t>, pow</w:t>
+      </w:r>
     </w:p>
     <w:p>
       <w:pPr>
@@ -17066,6 +17022,53 @@
         </w:rPr>
         <w:t>pull request</w:t>
       </w:r>
+      <w:r>
+        <w:rPr>
+          <w:rFonts w:ascii="Times New Roman" w:eastAsia="Times New Roman" w:hAnsi="Times New Roman" w:cs="Times New Roman"/>
+          <w:b/>
+          <w:bCs/>
+          <w:color w:val="000000"/>
+          <w:kern w:val="36"/>
+          <w:sz w:val="32"/>
+          <w:szCs w:val="32"/>
+          <w:lang w:val="en-US" w:eastAsia="uk-UA"/>
+          <w14:ligatures w14:val="none"/>
+        </w:rPr>
+        <w:t xml:space="preserve"> </w:t>
+      </w:r>
+    </w:p>
+    <w:p>
+      <w:pPr>
+        <w:spacing w:before="240" w:after="0" w:line="240" w:lineRule="auto"/>
+        <w:outlineLvl w:val="0"/>
+        <w:rPr>
+          <w:rFonts w:ascii="Times New Roman" w:eastAsia="Times New Roman" w:hAnsi="Times New Roman" w:cs="Times New Roman"/>
+          <w:b/>
+          <w:bCs/>
+          <w:color w:val="000000"/>
+          <w:kern w:val="36"/>
+          <w:sz w:val="32"/>
+          <w:szCs w:val="32"/>
+          <w:lang w:val="en-US" w:eastAsia="uk-UA"/>
+          <w14:ligatures w14:val="none"/>
+        </w:rPr>
+      </w:pPr>
+      <w:hyperlink r:id="rId21" w:history="1">
+        <w:r>
+          <w:rPr>
+            <w:rStyle w:val="a4"/>
+            <w:rFonts w:ascii="Times New Roman" w:eastAsia="Times New Roman" w:hAnsi="Times New Roman" w:cs="Times New Roman"/>
+            <w:b/>
+            <w:bCs/>
+            <w:kern w:val="36"/>
+            <w:sz w:val="32"/>
+            <w:szCs w:val="32"/>
+            <w:lang w:val="en-US" w:eastAsia="uk-UA"/>
+            <w14:ligatures w14:val="none"/>
+          </w:rPr>
+          <w:t>https://github.com/artificial-intelligence-department/ai_programming_playground/pull/767</w:t>
+        </w:r>
+      </w:hyperlink>
     </w:p>
     <w:p>
       <w:pPr>

</xml_diff>

<commit_message>
Changed title of report
</commit_message>
<xml_diff>
--- a/ai_14/lukian_mykhalchyshyn/epic 7/epic_7_pactice_work_report_lukian_mykhalchyshyn.docx
+++ b/ai_14/lukian_mykhalchyshyn/epic 7/epic_7_pactice_work_report_lukian_mykhalchyshyn.docx
@@ -4,7 +4,7 @@
   <w:body>
     <w:p>
       <w:pPr>
-        <w:spacing w:after="200" w:line="240" w:lineRule="auto"/>
+        <w:spacing w:after="0" w:line="240" w:lineRule="auto"/>
         <w:jc w:val="center"/>
         <w:rPr>
           <w:rFonts w:ascii="Times New Roman" w:eastAsia="Times New Roman" w:hAnsi="Times New Roman" w:cs="Times New Roman"/>
@@ -30,7 +30,7 @@
     </w:p>
     <w:p>
       <w:pPr>
-        <w:spacing w:after="200" w:line="240" w:lineRule="auto"/>
+        <w:spacing w:after="0" w:line="240" w:lineRule="auto"/>
         <w:jc w:val="center"/>
         <w:rPr>
           <w:rFonts w:ascii="Times New Roman" w:eastAsia="Times New Roman" w:hAnsi="Times New Roman" w:cs="Times New Roman"/>
@@ -56,19 +56,35 @@
     </w:p>
     <w:p>
       <w:pPr>
+        <w:spacing w:after="0" w:line="240" w:lineRule="auto"/>
+        <w:jc w:val="center"/>
+        <w:rPr>
+          <w:rFonts w:ascii="Times New Roman" w:eastAsia="Times New Roman" w:hAnsi="Times New Roman" w:cs="Times New Roman"/>
+          <w:kern w:val="0"/>
+          <w:sz w:val="24"/>
+          <w:szCs w:val="24"/>
+          <w:lang w:eastAsia="uk-UA"/>
+          <w14:ligatures w14:val="none"/>
+        </w:rPr>
+      </w:pPr>
+      <w:r>
+        <w:rPr>
+          <w:rFonts w:ascii="Times New Roman" w:eastAsia="Times New Roman" w:hAnsi="Times New Roman" w:cs="Times New Roman"/>
+          <w:color w:val="000000"/>
+          <w:kern w:val="0"/>
+          <w:sz w:val="28"/>
+          <w:szCs w:val="28"/>
+          <w:lang w:eastAsia="uk-UA"/>
+          <w14:ligatures w14:val="none"/>
+        </w:rPr>
+        <w:t>Кафедра систем штучного інтелекту</w:t>
+      </w:r>
+    </w:p>
+    <w:p>
+      <w:pPr>
         <w:spacing w:after="240" w:line="240" w:lineRule="auto"/>
         <w:jc w:val="center"/>
         <w:rPr>
-          <w:rFonts w:ascii="Times" w:hAnsi="Times" w:cs="Times"/>
-          <w:b/>
-          <w:bCs/>
-          <w:color w:val="000000"/>
-          <w:sz w:val="28"/>
-          <w:szCs w:val="28"/>
-        </w:rPr>
-      </w:pPr>
-      <w:r>
-        <w:rPr>
           <w:rFonts w:ascii="Times New Roman" w:eastAsia="Times New Roman" w:hAnsi="Times New Roman" w:cs="Times New Roman"/>
           <w:kern w:val="0"/>
           <w:sz w:val="24"/>
@@ -76,18 +92,45 @@
           <w:lang w:eastAsia="uk-UA"/>
           <w14:ligatures w14:val="none"/>
         </w:rPr>
+      </w:pPr>
+      <w:r>
+        <w:rPr>
+          <w:rFonts w:ascii="Times New Roman" w:eastAsia="Times New Roman" w:hAnsi="Times New Roman" w:cs="Times New Roman"/>
+          <w:kern w:val="0"/>
+          <w:sz w:val="24"/>
+          <w:szCs w:val="24"/>
+          <w:lang w:eastAsia="uk-UA"/>
+          <w14:ligatures w14:val="none"/>
+        </w:rPr>
         <w:br/>
       </w:r>
       <w:r>
         <w:rPr>
-          <w:rFonts w:ascii="Times New Roman" w:hAnsi="Times New Roman" w:cs="Times New Roman"/>
+          <w:rFonts w:ascii="Times New Roman" w:eastAsia="Times New Roman" w:hAnsi="Times New Roman" w:cs="Times New Roman"/>
+          <w:kern w:val="0"/>
+          <w:sz w:val="24"/>
+          <w:szCs w:val="24"/>
+          <w:lang w:eastAsia="uk-UA"/>
+          <w14:ligatures w14:val="none"/>
+        </w:rPr>
+        <w:br/>
+      </w:r>
+      <w:r>
+        <w:rPr>
+          <w:rFonts w:ascii="Times New Roman" w:eastAsia="Times New Roman" w:hAnsi="Times New Roman" w:cs="Times New Roman"/>
           <w:noProof/>
+          <w:kern w:val="0"/>
+          <w:sz w:val="24"/>
+          <w:szCs w:val="24"/>
+          <w:bdr w:val="none" w:sz="0" w:space="0" w:color="auto" w:frame="1"/>
+          <w:lang w:eastAsia="uk-UA"/>
+          <w14:ligatures w14:val="none"/>
         </w:rPr>
         <w:drawing>
-          <wp:inline distT="0" distB="0" distL="0" distR="0" wp14:anchorId="5D342BCC" wp14:editId="23E326FC">
-            <wp:extent cx="2667000" cy="2530593"/>
-            <wp:effectExtent l="0" t="0" r="0" b="3175"/>
-            <wp:docPr id="246622230" name="Рисунок 1"/>
+          <wp:inline distT="0" distB="0" distL="0" distR="0" wp14:anchorId="43396F71" wp14:editId="3C85C93D">
+            <wp:extent cx="2712720" cy="2575560"/>
+            <wp:effectExtent l="0" t="0" r="0" b="0"/>
+            <wp:docPr id="1467337225" name="Рисунок 2" descr="A blue and white logo&#10;&#10;Description automatically generated"/>
             <wp:cNvGraphicFramePr>
               <a:graphicFrameLocks xmlns:a="http://schemas.openxmlformats.org/drawingml/2006/main" noChangeAspect="1"/>
             </wp:cNvGraphicFramePr>
@@ -95,23 +138,36 @@
               <a:graphicData uri="http://schemas.openxmlformats.org/drawingml/2006/picture">
                 <pic:pic xmlns:pic="http://schemas.openxmlformats.org/drawingml/2006/picture">
                   <pic:nvPicPr>
-                    <pic:cNvPr id="246622230" name=""/>
-                    <pic:cNvPicPr/>
+                    <pic:cNvPr id="0" name="Picture 3" descr="A blue and white logo&#10;&#10;Description automatically generated"/>
+                    <pic:cNvPicPr>
+                      <a:picLocks noChangeAspect="1" noChangeArrowheads="1"/>
+                    </pic:cNvPicPr>
                   </pic:nvPicPr>
                   <pic:blipFill>
-                    <a:blip r:embed="rId8"/>
+                    <a:blip r:embed="rId8">
+                      <a:extLst>
+                        <a:ext uri="{28A0092B-C50C-407E-A947-70E740481C1C}">
+                          <a14:useLocalDpi xmlns:a14="http://schemas.microsoft.com/office/drawing/2010/main" val="0"/>
+                        </a:ext>
+                      </a:extLst>
+                    </a:blip>
+                    <a:srcRect/>
                     <a:stretch>
                       <a:fillRect/>
                     </a:stretch>
                   </pic:blipFill>
-                  <pic:spPr>
+                  <pic:spPr bwMode="auto">
                     <a:xfrm>
                       <a:off x="0" y="0"/>
-                      <a:ext cx="2689992" cy="2552409"/>
+                      <a:ext cx="2712720" cy="2575560"/>
                     </a:xfrm>
                     <a:prstGeom prst="rect">
                       <a:avLst/>
                     </a:prstGeom>
+                    <a:noFill/>
+                    <a:ln>
+                      <a:noFill/>
+                    </a:ln>
                   </pic:spPr>
                 </pic:pic>
               </a:graphicData>
@@ -119,38 +175,63 @@
           </wp:inline>
         </w:drawing>
       </w:r>
-    </w:p>
-    <w:p>
-      <w:pPr>
-        <w:spacing w:after="240" w:line="240" w:lineRule="auto"/>
+      <w:r>
+        <w:rPr>
+          <w:rFonts w:ascii="Times New Roman" w:eastAsia="Times New Roman" w:hAnsi="Times New Roman" w:cs="Times New Roman"/>
+          <w:kern w:val="0"/>
+          <w:sz w:val="24"/>
+          <w:szCs w:val="24"/>
+          <w:lang w:eastAsia="uk-UA"/>
+          <w14:ligatures w14:val="none"/>
+        </w:rPr>
+        <w:br/>
+      </w:r>
+    </w:p>
+    <w:p>
+      <w:pPr>
+        <w:spacing w:after="0" w:line="240" w:lineRule="auto"/>
         <w:jc w:val="center"/>
         <w:rPr>
-          <w:rFonts w:ascii="Times" w:hAnsi="Times" w:cs="Times"/>
+          <w:rFonts w:ascii="Times New Roman" w:eastAsia="Times New Roman" w:hAnsi="Times New Roman" w:cs="Times New Roman"/>
+          <w:kern w:val="0"/>
+          <w:sz w:val="24"/>
+          <w:szCs w:val="24"/>
+          <w:lang w:eastAsia="uk-UA"/>
+          <w14:ligatures w14:val="none"/>
+        </w:rPr>
+      </w:pPr>
+      <w:r>
+        <w:rPr>
+          <w:rFonts w:ascii="Times New Roman" w:eastAsia="Times New Roman" w:hAnsi="Times New Roman" w:cs="Times New Roman"/>
           <w:b/>
           <w:bCs/>
           <w:color w:val="000000"/>
-          <w:sz w:val="28"/>
-          <w:szCs w:val="28"/>
-        </w:rPr>
-      </w:pPr>
-    </w:p>
-    <w:p>
-      <w:pPr>
-        <w:spacing w:after="240" w:line="240" w:lineRule="auto"/>
-        <w:jc w:val="center"/>
-        <w:rPr>
-          <w:rFonts w:ascii="Times" w:hAnsi="Times" w:cs="Times"/>
+          <w:kern w:val="0"/>
+          <w:sz w:val="56"/>
+          <w:szCs w:val="56"/>
+          <w:lang w:eastAsia="uk-UA"/>
+          <w14:ligatures w14:val="none"/>
+        </w:rPr>
+        <w:t>Звіт</w:t>
+      </w:r>
+      <w:r>
+        <w:rPr>
+          <w:rFonts w:ascii="Times New Roman" w:eastAsia="Times New Roman" w:hAnsi="Times New Roman" w:cs="Times New Roman"/>
           <w:b/>
           <w:bCs/>
           <w:color w:val="000000"/>
+          <w:kern w:val="0"/>
           <w:sz w:val="28"/>
           <w:szCs w:val="28"/>
-        </w:rPr>
-      </w:pPr>
-    </w:p>
-    <w:p>
-      <w:pPr>
-        <w:spacing w:after="240" w:line="240" w:lineRule="auto"/>
+          <w:lang w:eastAsia="uk-UA"/>
+          <w14:ligatures w14:val="none"/>
+        </w:rPr>
+        <w:t> </w:t>
+      </w:r>
+    </w:p>
+    <w:p>
+      <w:pPr>
+        <w:spacing w:after="0" w:line="240" w:lineRule="auto"/>
         <w:jc w:val="center"/>
         <w:rPr>
           <w:rFonts w:ascii="Times New Roman" w:eastAsia="Times New Roman" w:hAnsi="Times New Roman" w:cs="Times New Roman"/>
@@ -163,247 +244,22 @@
       </w:pPr>
       <w:r>
         <w:rPr>
-          <w:rFonts w:ascii="Times" w:hAnsi="Times" w:cs="Times"/>
+          <w:rFonts w:ascii="Times New Roman" w:eastAsia="Times New Roman" w:hAnsi="Times New Roman" w:cs="Times New Roman"/>
           <w:b/>
           <w:bCs/>
           <w:color w:val="000000"/>
+          <w:kern w:val="0"/>
           <w:sz w:val="28"/>
           <w:szCs w:val="28"/>
-        </w:rPr>
-        <w:t>РОЗРАХУНКОВА РОБОТА </w:t>
-      </w:r>
-    </w:p>
-    <w:p>
-      <w:pPr>
-        <w:pStyle w:val="a3"/>
-        <w:spacing w:before="131" w:beforeAutospacing="0" w:after="0" w:afterAutospacing="0"/>
-        <w:ind w:left="1203" w:right="521"/>
-        <w:jc w:val="center"/>
-        <w:rPr>
-          <w:rFonts w:ascii="Times" w:hAnsi="Times" w:cs="Times"/>
-          <w:b/>
-          <w:bCs/>
-          <w:color w:val="000000"/>
-          <w:sz w:val="28"/>
-          <w:szCs w:val="28"/>
-        </w:rPr>
-      </w:pPr>
-      <w:r>
-        <w:rPr>
-          <w:rFonts w:ascii="Times" w:hAnsi="Times" w:cs="Times"/>
-          <w:b/>
-          <w:bCs/>
-          <w:color w:val="000000"/>
-          <w:sz w:val="28"/>
-          <w:szCs w:val="28"/>
-        </w:rPr>
-        <w:t xml:space="preserve">З КУРСУ АЛГОРИТМІЗАЦІЯ ТА ПРОГРАМУВАННЯ. Ч. 1. для студентів базового напрямку “Комп’ютерні науки” </w:t>
-      </w:r>
-    </w:p>
-    <w:p>
-      <w:pPr>
-        <w:pStyle w:val="a3"/>
-        <w:spacing w:before="131" w:beforeAutospacing="0" w:after="0" w:afterAutospacing="0"/>
-        <w:ind w:left="1203" w:right="521"/>
-        <w:jc w:val="right"/>
-        <w:rPr>
-          <w:rFonts w:ascii="Times" w:hAnsi="Times" w:cs="Times"/>
-          <w:color w:val="000000"/>
-          <w:sz w:val="28"/>
-          <w:szCs w:val="28"/>
-        </w:rPr>
-      </w:pPr>
-    </w:p>
-    <w:p>
-      <w:pPr>
-        <w:pStyle w:val="a3"/>
-        <w:spacing w:before="131" w:beforeAutospacing="0" w:after="0" w:afterAutospacing="0"/>
-        <w:ind w:right="521"/>
-        <w:rPr>
-          <w:rFonts w:ascii="Times" w:hAnsi="Times" w:cs="Times"/>
-          <w:color w:val="000000"/>
-          <w:sz w:val="28"/>
-          <w:szCs w:val="28"/>
-        </w:rPr>
-      </w:pPr>
-    </w:p>
-    <w:p>
-      <w:pPr>
-        <w:pStyle w:val="a3"/>
-        <w:spacing w:before="131" w:beforeAutospacing="0" w:after="0" w:afterAutospacing="0"/>
-        <w:ind w:right="521"/>
-        <w:rPr>
-          <w:rFonts w:ascii="Times" w:hAnsi="Times" w:cs="Times"/>
-          <w:color w:val="000000"/>
-          <w:sz w:val="28"/>
-          <w:szCs w:val="28"/>
-        </w:rPr>
-      </w:pPr>
-    </w:p>
-    <w:p>
-      <w:pPr>
-        <w:pStyle w:val="a3"/>
-        <w:spacing w:before="131" w:after="0"/>
-        <w:ind w:right="521"/>
-        <w:jc w:val="right"/>
-        <w:rPr>
-          <w:rFonts w:ascii="Times" w:hAnsi="Times" w:cs="Times"/>
-          <w:color w:val="000000"/>
-          <w:sz w:val="28"/>
-          <w:szCs w:val="28"/>
-        </w:rPr>
-      </w:pPr>
-      <w:r>
-        <w:rPr>
-          <w:rFonts w:ascii="Times" w:hAnsi="Times" w:cs="Times"/>
-          <w:color w:val="000000"/>
-          <w:sz w:val="28"/>
-          <w:szCs w:val="28"/>
-        </w:rPr>
-        <w:t xml:space="preserve">    </w:t>
-      </w:r>
-      <w:r>
-        <w:rPr>
-          <w:rFonts w:ascii="Times" w:hAnsi="Times" w:cs="Times"/>
-          <w:color w:val="000000"/>
-          <w:sz w:val="28"/>
-          <w:szCs w:val="28"/>
-        </w:rPr>
-        <w:t>Затверджено</w:t>
-      </w:r>
-      <w:r>
-        <w:rPr>
-          <w:rFonts w:ascii="Times" w:hAnsi="Times" w:cs="Times"/>
-          <w:color w:val="000000"/>
-          <w:sz w:val="28"/>
-          <w:szCs w:val="28"/>
-        </w:rPr>
-        <w:t xml:space="preserve"> </w:t>
-      </w:r>
-    </w:p>
-    <w:p>
-      <w:pPr>
-        <w:pStyle w:val="a3"/>
-        <w:spacing w:before="131" w:after="0"/>
-        <w:ind w:right="521"/>
-        <w:jc w:val="right"/>
-        <w:rPr>
-          <w:rFonts w:ascii="Times" w:hAnsi="Times" w:cs="Times"/>
-          <w:color w:val="000000"/>
-          <w:sz w:val="28"/>
-          <w:szCs w:val="28"/>
-        </w:rPr>
-      </w:pPr>
-      <w:r>
-        <w:rPr>
-          <w:rFonts w:ascii="Times" w:hAnsi="Times" w:cs="Times"/>
-          <w:color w:val="000000"/>
-          <w:sz w:val="28"/>
-          <w:szCs w:val="28"/>
-        </w:rPr>
-        <w:t xml:space="preserve">    </w:t>
-      </w:r>
-      <w:r>
-        <w:rPr>
-          <w:rFonts w:ascii="Times" w:hAnsi="Times" w:cs="Times"/>
-          <w:color w:val="000000"/>
-          <w:sz w:val="28"/>
-          <w:szCs w:val="28"/>
-        </w:rPr>
-        <w:t>на засіданні кафедри</w:t>
-      </w:r>
-    </w:p>
-    <w:p>
-      <w:pPr>
-        <w:pStyle w:val="a3"/>
-        <w:spacing w:before="131" w:after="0"/>
-        <w:ind w:right="521"/>
-        <w:jc w:val="right"/>
-        <w:rPr>
-          <w:rFonts w:ascii="Times" w:hAnsi="Times" w:cs="Times"/>
-          <w:color w:val="000000"/>
-          <w:sz w:val="28"/>
-          <w:szCs w:val="28"/>
-        </w:rPr>
-      </w:pPr>
-      <w:r>
-        <w:rPr>
-          <w:rFonts w:ascii="Times" w:hAnsi="Times" w:cs="Times"/>
-          <w:color w:val="000000"/>
-          <w:sz w:val="28"/>
-          <w:szCs w:val="28"/>
-        </w:rPr>
-        <w:t>систем штучного інтелекту</w:t>
-      </w:r>
-    </w:p>
-    <w:p>
-      <w:pPr>
-        <w:pStyle w:val="a3"/>
-        <w:spacing w:before="131" w:beforeAutospacing="0" w:after="0" w:afterAutospacing="0"/>
-        <w:ind w:right="521"/>
-        <w:jc w:val="right"/>
-        <w:rPr>
-          <w:color w:val="000000"/>
-          <w:sz w:val="28"/>
-          <w:szCs w:val="28"/>
-        </w:rPr>
-      </w:pPr>
-      <w:r>
-        <w:rPr>
-          <w:rFonts w:ascii="Times" w:hAnsi="Times" w:cs="Times"/>
-          <w:color w:val="000000"/>
-          <w:sz w:val="28"/>
-          <w:szCs w:val="28"/>
-        </w:rPr>
-        <w:t xml:space="preserve">Протокол </w:t>
-      </w:r>
-      <w:r>
-        <w:rPr>
-          <w:rFonts w:ascii="Times" w:hAnsi="Times" w:cs="Times"/>
-          <w:color w:val="000000"/>
-          <w:sz w:val="28"/>
-          <w:szCs w:val="28"/>
-        </w:rPr>
-        <w:t>№ __</w:t>
-      </w:r>
-      <w:r>
-        <w:rPr>
-          <w:rFonts w:ascii="Times" w:hAnsi="Times" w:cs="Times"/>
-          <w:color w:val="000000"/>
-          <w:sz w:val="28"/>
-          <w:szCs w:val="28"/>
-        </w:rPr>
-        <w:t xml:space="preserve"> від </w:t>
-      </w:r>
-      <w:r>
-        <w:rPr>
-          <w:rFonts w:ascii="Times" w:hAnsi="Times" w:cs="Times"/>
-          <w:color w:val="000000"/>
-          <w:sz w:val="28"/>
-          <w:szCs w:val="28"/>
-        </w:rPr>
-        <w:t xml:space="preserve">__________                   </w:t>
-      </w:r>
-    </w:p>
-    <w:p>
-      <w:pPr>
-        <w:spacing w:after="240" w:line="240" w:lineRule="auto"/>
-        <w:ind w:left="2832" w:firstLine="708"/>
-        <w:jc w:val="right"/>
-        <w:rPr>
-          <w:rFonts w:ascii="Times New Roman" w:eastAsia="Times New Roman" w:hAnsi="Times New Roman" w:cs="Times New Roman"/>
-          <w:kern w:val="0"/>
-          <w:sz w:val="24"/>
-          <w:szCs w:val="24"/>
-          <w:lang w:eastAsia="uk-UA"/>
-          <w14:ligatures w14:val="none"/>
-        </w:rPr>
-      </w:pPr>
-    </w:p>
-    <w:p>
-      <w:pPr>
-        <w:spacing w:after="200" w:line="240" w:lineRule="auto"/>
-        <w:ind w:right="567"/>
+          <w:lang w:eastAsia="uk-UA"/>
+          <w14:ligatures w14:val="none"/>
+        </w:rPr>
+        <w:t>про виконання розрахунково-графічних робіт блоку № 7</w:t>
+      </w:r>
+    </w:p>
+    <w:p>
+      <w:pPr>
+        <w:spacing w:after="0" w:line="240" w:lineRule="auto"/>
         <w:jc w:val="center"/>
         <w:rPr>
           <w:rFonts w:ascii="Times New Roman" w:eastAsia="Times New Roman" w:hAnsi="Times New Roman" w:cs="Times New Roman"/>
@@ -428,8 +284,212 @@
           <w:lang w:eastAsia="uk-UA"/>
           <w14:ligatures w14:val="none"/>
         </w:rPr>
-        <w:t xml:space="preserve">                </w:t>
-      </w:r>
+        <w:t xml:space="preserve">з дисципліни: </w:t>
+      </w:r>
+      <w:r>
+        <w:rPr>
+          <w:rFonts w:ascii="Times New Roman" w:eastAsia="Times New Roman" w:hAnsi="Times New Roman" w:cs="Times New Roman"/>
+          <w:color w:val="000000"/>
+          <w:kern w:val="0"/>
+          <w:sz w:val="28"/>
+          <w:szCs w:val="28"/>
+          <w:lang w:eastAsia="uk-UA"/>
+          <w14:ligatures w14:val="none"/>
+        </w:rPr>
+        <w:t>«Мови та парадигми програмування»</w:t>
+      </w:r>
+    </w:p>
+    <w:p>
+      <w:pPr>
+        <w:spacing w:after="0" w:line="240" w:lineRule="auto"/>
+        <w:jc w:val="center"/>
+        <w:rPr>
+          <w:rFonts w:ascii="Times New Roman" w:eastAsia="Times New Roman" w:hAnsi="Times New Roman" w:cs="Times New Roman"/>
+          <w:kern w:val="0"/>
+          <w:sz w:val="24"/>
+          <w:szCs w:val="24"/>
+          <w:lang w:eastAsia="uk-UA"/>
+          <w14:ligatures w14:val="none"/>
+        </w:rPr>
+      </w:pPr>
+      <w:r>
+        <w:rPr>
+          <w:rFonts w:ascii="Times New Roman" w:eastAsia="Times New Roman" w:hAnsi="Times New Roman" w:cs="Times New Roman"/>
+          <w:color w:val="000000"/>
+          <w:kern w:val="0"/>
+          <w:sz w:val="28"/>
+          <w:szCs w:val="28"/>
+          <w:lang w:eastAsia="uk-UA"/>
+          <w14:ligatures w14:val="none"/>
+        </w:rPr>
+        <w:t>до:</w:t>
+      </w:r>
+    </w:p>
+    <w:p>
+      <w:pPr>
+        <w:spacing w:after="0" w:line="240" w:lineRule="auto"/>
+        <w:jc w:val="center"/>
+        <w:rPr>
+          <w:rFonts w:ascii="Times New Roman" w:eastAsia="Times New Roman" w:hAnsi="Times New Roman" w:cs="Times New Roman"/>
+          <w:kern w:val="0"/>
+          <w:sz w:val="24"/>
+          <w:szCs w:val="24"/>
+          <w:lang w:eastAsia="uk-UA"/>
+          <w14:ligatures w14:val="none"/>
+        </w:rPr>
+      </w:pPr>
+      <w:r>
+        <w:rPr>
+          <w:rFonts w:ascii="Times New Roman" w:eastAsia="Times New Roman" w:hAnsi="Times New Roman" w:cs="Times New Roman"/>
+          <w:color w:val="000000"/>
+          <w:kern w:val="0"/>
+          <w:sz w:val="28"/>
+          <w:szCs w:val="28"/>
+          <w:lang w:eastAsia="uk-UA"/>
+          <w14:ligatures w14:val="none"/>
+        </w:rPr>
+        <w:t>ВНС Розрахунково-графічних робіт № 1-4</w:t>
+      </w:r>
+    </w:p>
+    <w:p>
+      <w:pPr>
+        <w:spacing w:after="0" w:line="240" w:lineRule="auto"/>
+        <w:jc w:val="center"/>
+        <w:rPr>
+          <w:rFonts w:ascii="Times New Roman" w:eastAsia="Times New Roman" w:hAnsi="Times New Roman" w:cs="Times New Roman"/>
+          <w:kern w:val="0"/>
+          <w:sz w:val="24"/>
+          <w:szCs w:val="24"/>
+          <w:lang w:eastAsia="uk-UA"/>
+          <w14:ligatures w14:val="none"/>
+        </w:rPr>
+      </w:pPr>
+      <w:r>
+        <w:rPr>
+          <w:rFonts w:ascii="Times New Roman" w:eastAsia="Times New Roman" w:hAnsi="Times New Roman" w:cs="Times New Roman"/>
+          <w:color w:val="000000"/>
+          <w:kern w:val="0"/>
+          <w:sz w:val="28"/>
+          <w:szCs w:val="28"/>
+          <w:lang w:eastAsia="uk-UA"/>
+          <w14:ligatures w14:val="none"/>
+        </w:rPr>
+        <w:t>Практичних Робіт № 7</w:t>
+      </w:r>
+    </w:p>
+    <w:p>
+      <w:pPr>
+        <w:spacing w:after="240" w:line="240" w:lineRule="auto"/>
+        <w:rPr>
+          <w:rFonts w:ascii="Times New Roman" w:eastAsia="Times New Roman" w:hAnsi="Times New Roman" w:cs="Times New Roman"/>
+          <w:kern w:val="0"/>
+          <w:sz w:val="24"/>
+          <w:szCs w:val="24"/>
+          <w:lang w:eastAsia="uk-UA"/>
+          <w14:ligatures w14:val="none"/>
+        </w:rPr>
+      </w:pPr>
+      <w:r>
+        <w:rPr>
+          <w:rFonts w:ascii="Times New Roman" w:eastAsia="Times New Roman" w:hAnsi="Times New Roman" w:cs="Times New Roman"/>
+          <w:kern w:val="0"/>
+          <w:sz w:val="24"/>
+          <w:szCs w:val="24"/>
+          <w:lang w:eastAsia="uk-UA"/>
+          <w14:ligatures w14:val="none"/>
+        </w:rPr>
+        <w:br/>
+      </w:r>
+      <w:r>
+        <w:rPr>
+          <w:rFonts w:ascii="Times New Roman" w:eastAsia="Times New Roman" w:hAnsi="Times New Roman" w:cs="Times New Roman"/>
+          <w:kern w:val="0"/>
+          <w:sz w:val="24"/>
+          <w:szCs w:val="24"/>
+          <w:lang w:eastAsia="uk-UA"/>
+          <w14:ligatures w14:val="none"/>
+        </w:rPr>
+        <w:br/>
+      </w:r>
+      <w:r>
+        <w:rPr>
+          <w:rFonts w:ascii="Times New Roman" w:eastAsia="Times New Roman" w:hAnsi="Times New Roman" w:cs="Times New Roman"/>
+          <w:kern w:val="0"/>
+          <w:sz w:val="24"/>
+          <w:szCs w:val="24"/>
+          <w:lang w:eastAsia="uk-UA"/>
+          <w14:ligatures w14:val="none"/>
+        </w:rPr>
+        <w:br/>
+      </w:r>
+    </w:p>
+    <w:p>
+      <w:pPr>
+        <w:spacing w:after="240" w:line="240" w:lineRule="auto"/>
+        <w:rPr>
+          <w:rFonts w:ascii="Times New Roman" w:eastAsia="Times New Roman" w:hAnsi="Times New Roman" w:cs="Times New Roman"/>
+          <w:kern w:val="0"/>
+          <w:sz w:val="24"/>
+          <w:szCs w:val="24"/>
+          <w:lang w:eastAsia="uk-UA"/>
+          <w14:ligatures w14:val="none"/>
+        </w:rPr>
+      </w:pPr>
+    </w:p>
+    <w:p>
+      <w:pPr>
+        <w:spacing w:after="240" w:line="240" w:lineRule="auto"/>
+        <w:rPr>
+          <w:rFonts w:ascii="Times New Roman" w:eastAsia="Times New Roman" w:hAnsi="Times New Roman" w:cs="Times New Roman"/>
+          <w:kern w:val="0"/>
+          <w:sz w:val="24"/>
+          <w:szCs w:val="24"/>
+          <w:lang w:eastAsia="uk-UA"/>
+          <w14:ligatures w14:val="none"/>
+        </w:rPr>
+      </w:pPr>
+    </w:p>
+    <w:p>
+      <w:pPr>
+        <w:spacing w:after="0" w:line="240" w:lineRule="auto"/>
+        <w:jc w:val="right"/>
+        <w:rPr>
+          <w:rFonts w:ascii="Times New Roman" w:eastAsia="Times New Roman" w:hAnsi="Times New Roman" w:cs="Times New Roman"/>
+          <w:kern w:val="0"/>
+          <w:sz w:val="24"/>
+          <w:szCs w:val="24"/>
+          <w:lang w:eastAsia="uk-UA"/>
+          <w14:ligatures w14:val="none"/>
+        </w:rPr>
+      </w:pPr>
+      <w:r>
+        <w:rPr>
+          <w:rFonts w:ascii="Times New Roman" w:eastAsia="Times New Roman" w:hAnsi="Times New Roman" w:cs="Times New Roman"/>
+          <w:b/>
+          <w:bCs/>
+          <w:color w:val="000000"/>
+          <w:kern w:val="0"/>
+          <w:sz w:val="28"/>
+          <w:szCs w:val="28"/>
+          <w:lang w:eastAsia="uk-UA"/>
+          <w14:ligatures w14:val="none"/>
+        </w:rPr>
+        <w:t>Виконав:</w:t>
+      </w:r>
+    </w:p>
+    <w:p>
+      <w:pPr>
+        <w:spacing w:after="0" w:line="240" w:lineRule="auto"/>
+        <w:jc w:val="right"/>
+        <w:rPr>
+          <w:rFonts w:ascii="Times New Roman" w:eastAsia="Times New Roman" w:hAnsi="Times New Roman" w:cs="Times New Roman"/>
+          <w:kern w:val="0"/>
+          <w:sz w:val="24"/>
+          <w:szCs w:val="24"/>
+          <w:lang w:eastAsia="uk-UA"/>
+          <w14:ligatures w14:val="none"/>
+        </w:rPr>
+      </w:pPr>
       <w:r>
         <w:rPr>
           <w:rFonts w:ascii="Times New Roman" w:eastAsia="Times New Roman" w:hAnsi="Times New Roman" w:cs="Times New Roman"/>
@@ -444,15 +504,11 @@
           <w:lang w:eastAsia="uk-UA"/>
           <w14:ligatures w14:val="none"/>
         </w:rPr>
-        <w:tab/>
+        <w:t> </w:t>
       </w:r>
       <w:r>
         <w:rPr>
           <w:rFonts w:ascii="Times New Roman" w:eastAsia="Times New Roman" w:hAnsi="Times New Roman" w:cs="Times New Roman"/>
-          <w:b/>
-          <w:bCs/>
-          <w:i/>
-          <w:iCs/>
           <w:color w:val="000000"/>
           <w:kern w:val="0"/>
           <w:sz w:val="28"/>
@@ -460,15 +516,11 @@
           <w:lang w:eastAsia="uk-UA"/>
           <w14:ligatures w14:val="none"/>
         </w:rPr>
-        <w:tab/>
+        <w:t>Студент</w:t>
       </w:r>
       <w:r>
         <w:rPr>
           <w:rFonts w:ascii="Times New Roman" w:eastAsia="Times New Roman" w:hAnsi="Times New Roman" w:cs="Times New Roman"/>
-          <w:b/>
-          <w:bCs/>
-          <w:i/>
-          <w:iCs/>
           <w:color w:val="000000"/>
           <w:kern w:val="0"/>
           <w:sz w:val="28"/>
@@ -476,15 +528,11 @@
           <w:lang w:eastAsia="uk-UA"/>
           <w14:ligatures w14:val="none"/>
         </w:rPr>
-        <w:tab/>
+        <w:t xml:space="preserve"> </w:t>
       </w:r>
       <w:r>
         <w:rPr>
           <w:rFonts w:ascii="Times New Roman" w:eastAsia="Times New Roman" w:hAnsi="Times New Roman" w:cs="Times New Roman"/>
-          <w:b/>
-          <w:bCs/>
-          <w:i/>
-          <w:iCs/>
           <w:color w:val="000000"/>
           <w:kern w:val="0"/>
           <w:sz w:val="28"/>
@@ -492,15 +540,11 @@
           <w:lang w:eastAsia="uk-UA"/>
           <w14:ligatures w14:val="none"/>
         </w:rPr>
-        <w:tab/>
+        <w:t>групи ШІ-</w:t>
       </w:r>
       <w:r>
         <w:rPr>
           <w:rFonts w:ascii="Times New Roman" w:eastAsia="Times New Roman" w:hAnsi="Times New Roman" w:cs="Times New Roman"/>
-          <w:b/>
-          <w:bCs/>
-          <w:i/>
-          <w:iCs/>
           <w:color w:val="000000"/>
           <w:kern w:val="0"/>
           <w:sz w:val="28"/>
@@ -508,172 +552,22 @@
           <w:lang w:eastAsia="uk-UA"/>
           <w14:ligatures w14:val="none"/>
         </w:rPr>
-        <w:tab/>
-      </w:r>
-      <w:r>
+        <w:t>14</w:t>
+      </w:r>
+    </w:p>
+    <w:p>
+      <w:pPr>
+        <w:spacing w:after="0" w:line="240" w:lineRule="auto"/>
+        <w:jc w:val="right"/>
         <w:rPr>
           <w:rFonts w:ascii="Times New Roman" w:eastAsia="Times New Roman" w:hAnsi="Times New Roman" w:cs="Times New Roman"/>
-          <w:b/>
-          <w:bCs/>
-          <w:i/>
-          <w:iCs/>
-          <w:color w:val="000000"/>
-          <w:kern w:val="0"/>
-          <w:sz w:val="28"/>
-          <w:szCs w:val="28"/>
-          <w:lang w:eastAsia="uk-UA"/>
-          <w14:ligatures w14:val="none"/>
-        </w:rPr>
-        <w:tab/>
-      </w:r>
-      <w:r>
-        <w:rPr>
-          <w:rFonts w:ascii="Times New Roman" w:eastAsia="Times New Roman" w:hAnsi="Times New Roman" w:cs="Times New Roman"/>
-          <w:b/>
-          <w:bCs/>
-          <w:i/>
-          <w:iCs/>
-          <w:color w:val="000000"/>
-          <w:kern w:val="0"/>
-          <w:sz w:val="28"/>
-          <w:szCs w:val="28"/>
-          <w:lang w:eastAsia="uk-UA"/>
-          <w14:ligatures w14:val="none"/>
-        </w:rPr>
-        <w:tab/>
-      </w:r>
-      <w:r>
-        <w:rPr>
-          <w:rFonts w:ascii="Times New Roman" w:eastAsia="Times New Roman" w:hAnsi="Times New Roman" w:cs="Times New Roman"/>
-          <w:b/>
-          <w:bCs/>
-          <w:i/>
-          <w:iCs/>
-          <w:color w:val="000000"/>
-          <w:kern w:val="0"/>
-          <w:sz w:val="28"/>
-          <w:szCs w:val="28"/>
-          <w:lang w:eastAsia="uk-UA"/>
-          <w14:ligatures w14:val="none"/>
-        </w:rPr>
-        <w:tab/>
-      </w:r>
-      <w:r>
-        <w:rPr>
-          <w:rFonts w:ascii="Times New Roman" w:eastAsia="Times New Roman" w:hAnsi="Times New Roman" w:cs="Times New Roman"/>
-          <w:b/>
-          <w:bCs/>
-          <w:i/>
-          <w:iCs/>
-          <w:color w:val="000000"/>
-          <w:kern w:val="0"/>
-          <w:sz w:val="28"/>
-          <w:szCs w:val="28"/>
-          <w:lang w:eastAsia="uk-UA"/>
-          <w14:ligatures w14:val="none"/>
-        </w:rPr>
-        <w:tab/>
-        <w:t xml:space="preserve">            </w:t>
-      </w:r>
-      <w:r>
-        <w:rPr>
-          <w:rFonts w:ascii="Times New Roman" w:eastAsia="Times New Roman" w:hAnsi="Times New Roman" w:cs="Times New Roman"/>
-          <w:b/>
-          <w:bCs/>
-          <w:i/>
-          <w:iCs/>
-          <w:color w:val="000000"/>
-          <w:kern w:val="0"/>
-          <w:sz w:val="28"/>
-          <w:szCs w:val="28"/>
-          <w:lang w:eastAsia="uk-UA"/>
-          <w14:ligatures w14:val="none"/>
-        </w:rPr>
-        <w:t>Виконав:</w:t>
-      </w:r>
-      <w:r>
-        <w:rPr>
-          <w:rFonts w:ascii="Times New Roman" w:eastAsia="Times New Roman" w:hAnsi="Times New Roman" w:cs="Times New Roman"/>
-          <w:b/>
-          <w:bCs/>
-          <w:i/>
-          <w:iCs/>
-          <w:color w:val="000000"/>
-          <w:kern w:val="0"/>
-          <w:sz w:val="28"/>
-          <w:szCs w:val="28"/>
-          <w:lang w:eastAsia="uk-UA"/>
-          <w14:ligatures w14:val="none"/>
-        </w:rPr>
-        <w:t xml:space="preserve">     </w:t>
-      </w:r>
-    </w:p>
-    <w:p>
-      <w:pPr>
-        <w:spacing w:after="200" w:line="240" w:lineRule="auto"/>
-        <w:ind w:left="5664" w:firstLine="708"/>
-        <w:rPr>
-          <w:rFonts w:ascii="Times New Roman" w:eastAsia="Times New Roman" w:hAnsi="Times New Roman" w:cs="Times New Roman"/>
-          <w:color w:val="000000"/>
-          <w:kern w:val="0"/>
-          <w:sz w:val="28"/>
-          <w:szCs w:val="28"/>
-          <w:lang w:eastAsia="uk-UA"/>
-          <w14:ligatures w14:val="none"/>
-        </w:rPr>
-      </w:pPr>
-      <w:r>
-        <w:rPr>
-          <w:rFonts w:ascii="Times New Roman" w:eastAsia="Times New Roman" w:hAnsi="Times New Roman" w:cs="Times New Roman"/>
-          <w:color w:val="000000"/>
-          <w:kern w:val="0"/>
-          <w:sz w:val="28"/>
-          <w:szCs w:val="28"/>
-          <w:lang w:eastAsia="uk-UA"/>
-          <w14:ligatures w14:val="none"/>
-        </w:rPr>
-        <w:t xml:space="preserve">   </w:t>
-      </w:r>
-      <w:r>
-        <w:rPr>
-          <w:rFonts w:ascii="Times New Roman" w:eastAsia="Times New Roman" w:hAnsi="Times New Roman" w:cs="Times New Roman"/>
-          <w:color w:val="000000"/>
-          <w:kern w:val="0"/>
-          <w:sz w:val="28"/>
-          <w:szCs w:val="28"/>
-          <w:lang w:eastAsia="uk-UA"/>
-          <w14:ligatures w14:val="none"/>
-        </w:rPr>
-        <w:t>студент групи ШІ-14</w:t>
-      </w:r>
-    </w:p>
-    <w:p>
-      <w:pPr>
-        <w:spacing w:after="200" w:line="240" w:lineRule="auto"/>
-        <w:ind w:left="4956" w:right="567"/>
-        <w:jc w:val="center"/>
-        <w:rPr>
-          <w:rFonts w:ascii="Times New Roman" w:eastAsia="Times New Roman" w:hAnsi="Times New Roman" w:cs="Times New Roman"/>
-          <w:color w:val="000000"/>
-          <w:kern w:val="0"/>
-          <w:sz w:val="28"/>
-          <w:szCs w:val="28"/>
-          <w:lang w:eastAsia="uk-UA"/>
-          <w14:ligatures w14:val="none"/>
-        </w:rPr>
-      </w:pPr>
-      <w:r>
-        <w:rPr>
-          <w:rFonts w:ascii="Times New Roman" w:eastAsia="Times New Roman" w:hAnsi="Times New Roman" w:cs="Times New Roman"/>
-          <w:color w:val="000000"/>
-          <w:kern w:val="0"/>
-          <w:sz w:val="28"/>
-          <w:szCs w:val="28"/>
-          <w:lang w:eastAsia="uk-UA"/>
-          <w14:ligatures w14:val="none"/>
-        </w:rPr>
-        <w:t xml:space="preserve">   </w:t>
-      </w:r>
+          <w:kern w:val="0"/>
+          <w:sz w:val="24"/>
+          <w:szCs w:val="24"/>
+          <w:lang w:eastAsia="uk-UA"/>
+          <w14:ligatures w14:val="none"/>
+        </w:rPr>
+      </w:pPr>
       <w:r>
         <w:rPr>
           <w:rFonts w:ascii="Times New Roman" w:eastAsia="Times New Roman" w:hAnsi="Times New Roman" w:cs="Times New Roman"/>
@@ -724,20 +618,6 @@
         </w:rPr>
         <w:t xml:space="preserve"> Павлович</w:t>
       </w:r>
-    </w:p>
-    <w:p>
-      <w:pPr>
-        <w:spacing w:after="200" w:line="240" w:lineRule="auto"/>
-        <w:jc w:val="right"/>
-        <w:rPr>
-          <w:rFonts w:ascii="Times New Roman" w:eastAsia="Times New Roman" w:hAnsi="Times New Roman" w:cs="Times New Roman"/>
-          <w:kern w:val="0"/>
-          <w:sz w:val="24"/>
-          <w:szCs w:val="24"/>
-          <w:lang w:eastAsia="uk-UA"/>
-          <w14:ligatures w14:val="none"/>
-        </w:rPr>
-      </w:pPr>
     </w:p>
     <w:p>
       <w:pPr>
@@ -758,29 +638,82 @@
     <w:p>
       <w:pPr>
         <w:spacing w:after="200" w:line="240" w:lineRule="auto"/>
-        <w:jc w:val="center"/>
         <w:rPr>
           <w:rFonts w:ascii="Times New Roman" w:eastAsia="Times New Roman" w:hAnsi="Times New Roman" w:cs="Times New Roman"/>
-          <w:color w:val="AEAAAA" w:themeColor="background2" w:themeShade="BF"/>
+          <w:b/>
+          <w:bCs/>
+          <w:color w:val="000000"/>
           <w:kern w:val="36"/>
-          <w:sz w:val="24"/>
-          <w:szCs w:val="24"/>
-          <w:lang w:eastAsia="uk-UA"/>
-          <w14:ligatures w14:val="none"/>
-        </w:rPr>
-      </w:pPr>
-      <w:r>
+          <w:sz w:val="32"/>
+          <w:szCs w:val="32"/>
+          <w:lang w:eastAsia="uk-UA"/>
+          <w14:ligatures w14:val="none"/>
+        </w:rPr>
+      </w:pPr>
+    </w:p>
+    <w:p>
+      <w:pPr>
+        <w:spacing w:after="200" w:line="240" w:lineRule="auto"/>
         <w:rPr>
           <w:rFonts w:ascii="Times New Roman" w:eastAsia="Times New Roman" w:hAnsi="Times New Roman" w:cs="Times New Roman"/>
-          <w:color w:val="AEAAAA" w:themeColor="background2" w:themeShade="BF"/>
+          <w:b/>
+          <w:bCs/>
+          <w:color w:val="000000"/>
           <w:kern w:val="36"/>
-          <w:sz w:val="24"/>
-          <w:szCs w:val="24"/>
-          <w:lang w:eastAsia="uk-UA"/>
-          <w14:ligatures w14:val="none"/>
-        </w:rPr>
-        <w:t>Львів 2023</w:t>
-      </w:r>
+          <w:sz w:val="32"/>
+          <w:szCs w:val="32"/>
+          <w:lang w:eastAsia="uk-UA"/>
+          <w14:ligatures w14:val="none"/>
+        </w:rPr>
+      </w:pPr>
+    </w:p>
+    <w:p>
+      <w:pPr>
+        <w:spacing w:after="200" w:line="240" w:lineRule="auto"/>
+        <w:rPr>
+          <w:rFonts w:ascii="Times New Roman" w:eastAsia="Times New Roman" w:hAnsi="Times New Roman" w:cs="Times New Roman"/>
+          <w:b/>
+          <w:bCs/>
+          <w:color w:val="000000"/>
+          <w:kern w:val="36"/>
+          <w:sz w:val="32"/>
+          <w:szCs w:val="32"/>
+          <w:lang w:eastAsia="uk-UA"/>
+          <w14:ligatures w14:val="none"/>
+        </w:rPr>
+      </w:pPr>
+    </w:p>
+    <w:p>
+      <w:pPr>
+        <w:spacing w:after="200" w:line="240" w:lineRule="auto"/>
+        <w:rPr>
+          <w:rFonts w:ascii="Times New Roman" w:eastAsia="Times New Roman" w:hAnsi="Times New Roman" w:cs="Times New Roman"/>
+          <w:b/>
+          <w:bCs/>
+          <w:color w:val="000000"/>
+          <w:kern w:val="36"/>
+          <w:sz w:val="32"/>
+          <w:szCs w:val="32"/>
+          <w:lang w:eastAsia="uk-UA"/>
+          <w14:ligatures w14:val="none"/>
+        </w:rPr>
+      </w:pPr>
+    </w:p>
+    <w:p>
+      <w:pPr>
+        <w:spacing w:after="200" w:line="240" w:lineRule="auto"/>
+        <w:rPr>
+          <w:rFonts w:ascii="Times New Roman" w:eastAsia="Times New Roman" w:hAnsi="Times New Roman" w:cs="Times New Roman"/>
+          <w:b/>
+          <w:bCs/>
+          <w:color w:val="000000"/>
+          <w:kern w:val="36"/>
+          <w:sz w:val="32"/>
+          <w:szCs w:val="32"/>
+          <w:lang w:eastAsia="uk-UA"/>
+          <w14:ligatures w14:val="none"/>
+        </w:rPr>
+      </w:pPr>
     </w:p>
     <w:p>
       <w:pPr>
@@ -10102,6 +10035,7 @@
           <w:lang w:eastAsia="uk-UA"/>
           <w14:ligatures w14:val="none"/>
         </w:rPr>
+        <w:lastRenderedPageBreak/>
         <w:t>using</w:t>
       </w:r>
       <w:proofErr w:type="spellEnd"/>
@@ -14695,6 +14629,7 @@
           <w:lang w:eastAsia="uk-UA"/>
           <w14:ligatures w14:val="none"/>
         </w:rPr>
+        <w:lastRenderedPageBreak/>
         <w:t xml:space="preserve">    </w:t>
       </w:r>
       <w:proofErr w:type="spellStart"/>
@@ -20006,7 +19941,6 @@
           <w:lang w:eastAsia="uk-UA"/>
           <w14:ligatures w14:val="none"/>
         </w:rPr>
-        <w:lastRenderedPageBreak/>
         <w:t xml:space="preserve"> </w:t>
       </w:r>
     </w:p>
@@ -20096,6 +20030,7 @@
       </w:r>
     </w:p>
     <w:sectPr>
+      <w:footerReference w:type="default" r:id="rId22"/>
       <w:pgSz w:w="11906" w:h="16838"/>
       <w:pgMar w:top="850" w:right="850" w:bottom="850" w:left="1417" w:header="708" w:footer="708" w:gutter="0"/>
       <w:cols w:space="708"/>
@@ -20128,6 +20063,20 @@
     </w:p>
   </w:endnote>
 </w:endnotes>
+</file>
+
+<file path=word/footer1.xml><?xml version="1.0" encoding="utf-8"?>
+<w:ftr xmlns:wpc="http://schemas.microsoft.com/office/word/2010/wordprocessingCanvas" xmlns:cx="http://schemas.microsoft.com/office/drawing/2014/chartex" xmlns:cx1="http://schemas.microsoft.com/office/drawing/2015/9/8/chartex" xmlns:cx2="http://schemas.microsoft.com/office/drawing/2015/10/21/chartex" xmlns:cx3="http://schemas.microsoft.com/office/drawing/2016/5/9/chartex" xmlns:cx4="http://schemas.microsoft.com/office/drawing/2016/5/10/chartex" xmlns:cx5="http://schemas.microsoft.com/office/drawing/2016/5/11/chartex" xmlns:cx6="http://schemas.microsoft.com/office/drawing/2016/5/12/chartex" xmlns:cx7="http://schemas.microsoft.com/office/drawing/2016/5/13/chartex" xmlns:cx8="http://schemas.microsoft.com/office/drawing/2016/5/14/chartex" xmlns:mc="http://schemas.openxmlformats.org/markup-compatibility/2006" xmlns:aink="http://schemas.microsoft.com/office/drawing/2016/ink" xmlns:am3d="http://schemas.microsoft.com/office/drawing/2017/model3d" xmlns:o="urn:schemas-microsoft-com:office:office" xmlns:oel="http://schemas.microsoft.com/office/2019/extlst" xmlns:r="http://schemas.openxmlformats.org/officeDocument/2006/relationships" xmlns:m="http://schemas.openxmlformats.org/officeDocument/2006/math" xmlns:v="urn:schemas-microsoft-com:vml" xmlns:wp14="http://schemas.microsoft.com/office/word/2010/wordprocessingDrawing" xmlns:wp="http://schemas.openxmlformats.org/drawingml/2006/wordprocessingDrawing" xmlns:w10="urn:schemas-microsoft-com:office:word" xmlns:w="http://schemas.openxmlformats.org/wordprocessingml/2006/main" xmlns:w14="http://schemas.microsoft.com/office/word/2010/wordml" xmlns:w15="http://schemas.microsoft.com/office/word/2012/wordml" xmlns:w16cex="http://schemas.microsoft.com/office/word/2018/wordml/cex" xmlns:w16cid="http://schemas.microsoft.com/office/word/2016/wordml/cid" xmlns:w16="http://schemas.microsoft.com/office/word/2018/wordml" xmlns:w16sdtdh="http://schemas.microsoft.com/office/word/2020/wordml/sdtdatahash" xmlns:w16se="http://schemas.microsoft.com/office/word/2015/wordml/symex" xmlns:wpg="http://schemas.microsoft.com/office/word/2010/wordprocessingGroup" xmlns:wpi="http://schemas.microsoft.com/office/word/2010/wordprocessingInk" xmlns:wne="http://schemas.microsoft.com/office/word/2006/wordml" xmlns:wps="http://schemas.microsoft.com/office/word/2010/wordprocessingShape" mc:Ignorable="w14 w15 w16se w16cid w16 w16cex w16sdtdh wp14">
+  <w:p>
+    <w:pPr>
+      <w:pStyle w:val="aa"/>
+      <w:jc w:val="center"/>
+    </w:pPr>
+    <w:r>
+      <w:t>Львів 2023</w:t>
+    </w:r>
+  </w:p>
+</w:ftr>
 </file>
 
 <file path=word/footnotes.xml><?xml version="1.0" encoding="utf-8"?>

</xml_diff>